<commit_message>
Adds the Instructor Guide for 1.0.1
</commit_message>
<xml_diff>
--- a/cover-Instructor.docx
+++ b/cover-Instructor.docx
@@ -1,6 +1,6 @@
 
 <file path=word/document.xml><?xml version="1.0" encoding="utf-8"?>
-<w:document xmlns:wpc="http://schemas.microsoft.com/office/word/2010/wordprocessingCanvas" xmlns:cx="http://schemas.microsoft.com/office/drawing/2014/chartex" xmlns:cx1="http://schemas.microsoft.com/office/drawing/2015/9/8/chartex" xmlns:cx2="http://schemas.microsoft.com/office/drawing/2015/10/21/chartex" xmlns:mc="http://schemas.openxmlformats.org/markup-compatibility/2006" xmlns:o="urn:schemas-microsoft-com:office:office" xmlns:r="http://schemas.openxmlformats.org/officeDocument/2006/relationships" xmlns:m="http://schemas.openxmlformats.org/officeDocument/2006/math" xmlns:v="urn:schemas-microsoft-com:vml" xmlns:wp14="http://schemas.microsoft.com/office/word/2010/wordprocessingDrawing" xmlns:wp="http://schemas.openxmlformats.org/drawingml/2006/wordprocessingDrawing" xmlns:w10="urn:schemas-microsoft-com:office:word" xmlns:w="http://schemas.openxmlformats.org/wordprocessingml/2006/main" xmlns:w14="http://schemas.microsoft.com/office/word/2010/wordml" xmlns:w15="http://schemas.microsoft.com/office/word/2012/wordml" xmlns:w16se="http://schemas.microsoft.com/office/word/2015/wordml/symex" xmlns:wpg="http://schemas.microsoft.com/office/word/2010/wordprocessingGroup" xmlns:wpi="http://schemas.microsoft.com/office/word/2010/wordprocessingInk" xmlns:wne="http://schemas.microsoft.com/office/word/2006/wordml" xmlns:wps="http://schemas.microsoft.com/office/word/2010/wordprocessingShape" mc:Ignorable="w14 w15 w16se wp14">
+<w:document xmlns:wpc="http://schemas.microsoft.com/office/word/2010/wordprocessingCanvas" xmlns:mo="http://schemas.microsoft.com/office/mac/office/2008/main" xmlns:mc="http://schemas.openxmlformats.org/markup-compatibility/2006" xmlns:mv="urn:schemas-microsoft-com:mac:vml" xmlns:o="urn:schemas-microsoft-com:office:office" xmlns:r="http://schemas.openxmlformats.org/officeDocument/2006/relationships" xmlns:m="http://schemas.openxmlformats.org/officeDocument/2006/math" xmlns:v="urn:schemas-microsoft-com:vml" xmlns:wp14="http://schemas.microsoft.com/office/word/2010/wordprocessingDrawing" xmlns:wp="http://schemas.openxmlformats.org/drawingml/2006/wordprocessingDrawing" xmlns:w10="urn:schemas-microsoft-com:office:word" xmlns:w="http://schemas.openxmlformats.org/wordprocessingml/2006/main" xmlns:w14="http://schemas.microsoft.com/office/word/2010/wordml" xmlns:w15="http://schemas.microsoft.com/office/word/2012/wordml" xmlns:wpg="http://schemas.microsoft.com/office/word/2010/wordprocessingGroup" xmlns:wpi="http://schemas.microsoft.com/office/word/2010/wordprocessingInk" xmlns:wne="http://schemas.microsoft.com/office/word/2006/wordml" xmlns:wps="http://schemas.microsoft.com/office/word/2010/wordprocessingShape" mc:Ignorable="w14 w15 wp14">
   <w:body>
     <w:p>
       <w:pPr>
@@ -31,6 +31,7 @@
         <w:rPr>
           <w:noProof/>
         </w:rPr>
+        <w:lastRenderedPageBreak/>
         <w:drawing>
           <wp:anchor distT="0" distB="0" distL="114300" distR="114300" simplePos="0" relativeHeight="251677696" behindDoc="0" locked="0" layoutInCell="1" allowOverlap="1" wp14:anchorId="5D818BE1" wp14:editId="4DE0148C">
             <wp:simplePos x="0" y="0"/>
@@ -192,7 +193,7 @@
               </wp:anchor>
             </w:drawing>
           </mc:Choice>
-          <mc:Fallback xmlns:mo="http://schemas.microsoft.com/office/mac/office/2008/main" xmlns:mv="urn:schemas-microsoft-com:mac:vml">
+          <mc:Fallback xmlns:w16se="http://schemas.microsoft.com/office/word/2015/wordml/symex" xmlns:cx2="http://schemas.microsoft.com/office/drawing/2015/10/21/chartex" xmlns:cx1="http://schemas.microsoft.com/office/drawing/2015/9/8/chartex" xmlns:cx="http://schemas.microsoft.com/office/drawing/2014/chartex">
             <w:pict>
               <v:shapetype w14:anchorId="5ADCAD64" id="_x0000_t202" coordsize="21600,21600" o:spt="202" path="m,l,21600r21600,l21600,xe">
                 <v:stroke joinstyle="miter"/>
@@ -312,6 +313,8 @@
     <w:p/>
     <w:p/>
     <w:p/>
+    <w:bookmarkStart w:id="0" w:name="_GoBack"/>
+    <w:bookmarkEnd w:id="0"/>
     <w:p>
       <w:r>
         <w:rPr>
@@ -416,8 +419,6 @@
                                 <w:szCs w:val="40"/>
                               </w:rPr>
                             </w:pPr>
-                            <w:bookmarkStart w:id="0" w:name="_GoBack"/>
-                            <w:bookmarkEnd w:id="0"/>
                           </w:p>
                         </w:txbxContent>
                       </wps:txbx>
@@ -439,7 +440,7 @@
               </wp:anchor>
             </w:drawing>
           </mc:Choice>
-          <mc:Fallback>
+          <mc:Fallback xmlns:w16se="http://schemas.microsoft.com/office/word/2015/wordml/symex" xmlns:cx2="http://schemas.microsoft.com/office/drawing/2015/10/21/chartex" xmlns:cx1="http://schemas.microsoft.com/office/drawing/2015/9/8/chartex" xmlns:cx="http://schemas.microsoft.com/office/drawing/2014/chartex">
             <w:pict>
               <v:shapetype w14:anchorId="57BEB7EE" id="_x0000_t202" coordsize="21600,21600" o:spt="202" path="m,l,21600r21600,l21600,xe">
                 <v:stroke joinstyle="miter"/>
@@ -623,7 +624,7 @@
               </wp:anchor>
             </w:drawing>
           </mc:Choice>
-          <mc:Fallback xmlns:mo="http://schemas.microsoft.com/office/mac/office/2008/main" xmlns:mv="urn:schemas-microsoft-com:mac:vml">
+          <mc:Fallback xmlns:w16se="http://schemas.microsoft.com/office/word/2015/wordml/symex" xmlns:cx2="http://schemas.microsoft.com/office/drawing/2015/10/21/chartex" xmlns:cx1="http://schemas.microsoft.com/office/drawing/2015/9/8/chartex" xmlns:cx="http://schemas.microsoft.com/office/drawing/2014/chartex">
             <w:pict>
               <v:shape w14:anchorId="349F337B" id="Text Box 153" o:spid="_x0000_s1028" type="#_x0000_t202" style="position:absolute;margin-left:18.05pt;margin-top:610.55pt;width:575.9pt;height:52.65pt;z-index:251676672;visibility:visible;mso-wrap-style:square;mso-width-percent:941;mso-height-percent:100;mso-wrap-distance-left:9pt;mso-wrap-distance-top:0;mso-wrap-distance-right:9pt;mso-wrap-distance-bottom:0;mso-position-horizontal:absolute;mso-position-horizontal-relative:page;mso-position-vertical:absolute;mso-position-vertical-relative:page;mso-width-percent:941;mso-height-percent:100;mso-width-relative:page;mso-height-relative:page;v-text-anchor:top" o:gfxdata="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" filled="f" stroked="f" strokeweight=".5pt">
                 <v:textbox style="mso-fit-shape-to-text:t" inset="126pt,0,54pt,0">
@@ -692,7 +693,7 @@
 </file>
 
 <file path=word/endnotes.xml><?xml version="1.0" encoding="utf-8"?>
-<w:endnotes xmlns:wpc="http://schemas.microsoft.com/office/word/2010/wordprocessingCanvas" xmlns:cx="http://schemas.microsoft.com/office/drawing/2014/chartex" xmlns:cx1="http://schemas.microsoft.com/office/drawing/2015/9/8/chartex" xmlns:cx2="http://schemas.microsoft.com/office/drawing/2015/10/21/chartex" xmlns:mc="http://schemas.openxmlformats.org/markup-compatibility/2006" xmlns:o="urn:schemas-microsoft-com:office:office" xmlns:r="http://schemas.openxmlformats.org/officeDocument/2006/relationships" xmlns:m="http://schemas.openxmlformats.org/officeDocument/2006/math" xmlns:v="urn:schemas-microsoft-com:vml" xmlns:wp14="http://schemas.microsoft.com/office/word/2010/wordprocessingDrawing" xmlns:wp="http://schemas.openxmlformats.org/drawingml/2006/wordprocessingDrawing" xmlns:w10="urn:schemas-microsoft-com:office:word" xmlns:w="http://schemas.openxmlformats.org/wordprocessingml/2006/main" xmlns:w14="http://schemas.microsoft.com/office/word/2010/wordml" xmlns:w15="http://schemas.microsoft.com/office/word/2012/wordml" xmlns:w16se="http://schemas.microsoft.com/office/word/2015/wordml/symex" xmlns:wpg="http://schemas.microsoft.com/office/word/2010/wordprocessingGroup" xmlns:wpi="http://schemas.microsoft.com/office/word/2010/wordprocessingInk" xmlns:wne="http://schemas.microsoft.com/office/word/2006/wordml" xmlns:wps="http://schemas.microsoft.com/office/word/2010/wordprocessingShape" mc:Ignorable="w14 w15 w16se wp14">
+<w:endnotes xmlns:wpc="http://schemas.microsoft.com/office/word/2010/wordprocessingCanvas" xmlns:mo="http://schemas.microsoft.com/office/mac/office/2008/main" xmlns:mc="http://schemas.openxmlformats.org/markup-compatibility/2006" xmlns:mv="urn:schemas-microsoft-com:mac:vml" xmlns:o="urn:schemas-microsoft-com:office:office" xmlns:r="http://schemas.openxmlformats.org/officeDocument/2006/relationships" xmlns:m="http://schemas.openxmlformats.org/officeDocument/2006/math" xmlns:v="urn:schemas-microsoft-com:vml" xmlns:wp14="http://schemas.microsoft.com/office/word/2010/wordprocessingDrawing" xmlns:wp="http://schemas.openxmlformats.org/drawingml/2006/wordprocessingDrawing" xmlns:w10="urn:schemas-microsoft-com:office:word" xmlns:w="http://schemas.openxmlformats.org/wordprocessingml/2006/main" xmlns:w14="http://schemas.microsoft.com/office/word/2010/wordml" xmlns:w15="http://schemas.microsoft.com/office/word/2012/wordml" xmlns:wpg="http://schemas.microsoft.com/office/word/2010/wordprocessingGroup" xmlns:wpi="http://schemas.microsoft.com/office/word/2010/wordprocessingInk" xmlns:wne="http://schemas.microsoft.com/office/word/2006/wordml" xmlns:wps="http://schemas.microsoft.com/office/word/2010/wordprocessingShape" mc:Ignorable="w14 w15 wp14">
   <w:endnote w:type="separator" w:id="-1">
     <w:p>
       <w:pPr>
@@ -717,7 +718,7 @@
 </file>
 
 <file path=word/footer1.xml><?xml version="1.0" encoding="utf-8"?>
-<w:ftr xmlns:wpc="http://schemas.microsoft.com/office/word/2010/wordprocessingCanvas" xmlns:cx="http://schemas.microsoft.com/office/drawing/2014/chartex" xmlns:cx1="http://schemas.microsoft.com/office/drawing/2015/9/8/chartex" xmlns:cx2="http://schemas.microsoft.com/office/drawing/2015/10/21/chartex" xmlns:mc="http://schemas.openxmlformats.org/markup-compatibility/2006" xmlns:o="urn:schemas-microsoft-com:office:office" xmlns:r="http://schemas.openxmlformats.org/officeDocument/2006/relationships" xmlns:m="http://schemas.openxmlformats.org/officeDocument/2006/math" xmlns:v="urn:schemas-microsoft-com:vml" xmlns:wp14="http://schemas.microsoft.com/office/word/2010/wordprocessingDrawing" xmlns:wp="http://schemas.openxmlformats.org/drawingml/2006/wordprocessingDrawing" xmlns:w10="urn:schemas-microsoft-com:office:word" xmlns:w="http://schemas.openxmlformats.org/wordprocessingml/2006/main" xmlns:w14="http://schemas.microsoft.com/office/word/2010/wordml" xmlns:w15="http://schemas.microsoft.com/office/word/2012/wordml" xmlns:w16se="http://schemas.microsoft.com/office/word/2015/wordml/symex" xmlns:wpg="http://schemas.microsoft.com/office/word/2010/wordprocessingGroup" xmlns:wpi="http://schemas.microsoft.com/office/word/2010/wordprocessingInk" xmlns:wne="http://schemas.microsoft.com/office/word/2006/wordml" xmlns:wps="http://schemas.microsoft.com/office/word/2010/wordprocessingShape" mc:Ignorable="w14 w15 w16se wp14">
+<w:ftr xmlns:wpc="http://schemas.microsoft.com/office/word/2010/wordprocessingCanvas" xmlns:mo="http://schemas.microsoft.com/office/mac/office/2008/main" xmlns:mc="http://schemas.openxmlformats.org/markup-compatibility/2006" xmlns:mv="urn:schemas-microsoft-com:mac:vml" xmlns:o="urn:schemas-microsoft-com:office:office" xmlns:r="http://schemas.openxmlformats.org/officeDocument/2006/relationships" xmlns:m="http://schemas.openxmlformats.org/officeDocument/2006/math" xmlns:v="urn:schemas-microsoft-com:vml" xmlns:wp14="http://schemas.microsoft.com/office/word/2010/wordprocessingDrawing" xmlns:wp="http://schemas.openxmlformats.org/drawingml/2006/wordprocessingDrawing" xmlns:w10="urn:schemas-microsoft-com:office:word" xmlns:w="http://schemas.openxmlformats.org/wordprocessingml/2006/main" xmlns:w14="http://schemas.microsoft.com/office/word/2010/wordml" xmlns:w15="http://schemas.microsoft.com/office/word/2012/wordml" xmlns:wpg="http://schemas.microsoft.com/office/word/2010/wordprocessingGroup" xmlns:wpi="http://schemas.microsoft.com/office/word/2010/wordprocessingInk" xmlns:wne="http://schemas.microsoft.com/office/word/2006/wordml" xmlns:wps="http://schemas.microsoft.com/office/word/2010/wordprocessingShape" mc:Ignorable="w14 w15 wp14">
   <w:p>
     <w:pPr>
       <w:pStyle w:val="Footer"/>
@@ -813,14 +814,14 @@
         <w:rFonts w:ascii="Arial" w:hAnsi="Arial" w:cs="Arial"/>
         <w:color w:val="3F5364"/>
       </w:rPr>
-      <w:t>.0</w:t>
+      <w:t>.1</w:t>
     </w:r>
   </w:p>
 </w:ftr>
 </file>
 
 <file path=word/footer2.xml><?xml version="1.0" encoding="utf-8"?>
-<w:ftr xmlns:wpc="http://schemas.microsoft.com/office/word/2010/wordprocessingCanvas" xmlns:cx="http://schemas.microsoft.com/office/drawing/2014/chartex" xmlns:cx1="http://schemas.microsoft.com/office/drawing/2015/9/8/chartex" xmlns:cx2="http://schemas.microsoft.com/office/drawing/2015/10/21/chartex" xmlns:mc="http://schemas.openxmlformats.org/markup-compatibility/2006" xmlns:o="urn:schemas-microsoft-com:office:office" xmlns:r="http://schemas.openxmlformats.org/officeDocument/2006/relationships" xmlns:m="http://schemas.openxmlformats.org/officeDocument/2006/math" xmlns:v="urn:schemas-microsoft-com:vml" xmlns:wp14="http://schemas.microsoft.com/office/word/2010/wordprocessingDrawing" xmlns:wp="http://schemas.openxmlformats.org/drawingml/2006/wordprocessingDrawing" xmlns:w10="urn:schemas-microsoft-com:office:word" xmlns:w="http://schemas.openxmlformats.org/wordprocessingml/2006/main" xmlns:w14="http://schemas.microsoft.com/office/word/2010/wordml" xmlns:w15="http://schemas.microsoft.com/office/word/2012/wordml" xmlns:w16se="http://schemas.microsoft.com/office/word/2015/wordml/symex" xmlns:wpg="http://schemas.microsoft.com/office/word/2010/wordprocessingGroup" xmlns:wpi="http://schemas.microsoft.com/office/word/2010/wordprocessingInk" xmlns:wne="http://schemas.microsoft.com/office/word/2006/wordml" xmlns:wps="http://schemas.microsoft.com/office/word/2010/wordprocessingShape" mc:Ignorable="w14 w15 w16se wp14">
+<w:ftr xmlns:wpc="http://schemas.microsoft.com/office/word/2010/wordprocessingCanvas" xmlns:mo="http://schemas.microsoft.com/office/mac/office/2008/main" xmlns:mc="http://schemas.openxmlformats.org/markup-compatibility/2006" xmlns:mv="urn:schemas-microsoft-com:mac:vml" xmlns:o="urn:schemas-microsoft-com:office:office" xmlns:r="http://schemas.openxmlformats.org/officeDocument/2006/relationships" xmlns:m="http://schemas.openxmlformats.org/officeDocument/2006/math" xmlns:v="urn:schemas-microsoft-com:vml" xmlns:wp14="http://schemas.microsoft.com/office/word/2010/wordprocessingDrawing" xmlns:wp="http://schemas.openxmlformats.org/drawingml/2006/wordprocessingDrawing" xmlns:w10="urn:schemas-microsoft-com:office:word" xmlns:w="http://schemas.openxmlformats.org/wordprocessingml/2006/main" xmlns:w14="http://schemas.microsoft.com/office/word/2010/wordml" xmlns:w15="http://schemas.microsoft.com/office/word/2012/wordml" xmlns:wpg="http://schemas.microsoft.com/office/word/2010/wordprocessingGroup" xmlns:wpi="http://schemas.microsoft.com/office/word/2010/wordprocessingInk" xmlns:wne="http://schemas.microsoft.com/office/word/2006/wordml" xmlns:wps="http://schemas.microsoft.com/office/word/2010/wordprocessingShape" mc:Ignorable="w14 w15 wp14">
   <w:p>
     <w:pPr>
       <w:pStyle w:val="Footer"/>
@@ -863,7 +864,7 @@
 </file>
 
 <file path=word/footer3.xml><?xml version="1.0" encoding="utf-8"?>
-<w:ftr xmlns:wpc="http://schemas.microsoft.com/office/word/2010/wordprocessingCanvas" xmlns:cx="http://schemas.microsoft.com/office/drawing/2014/chartex" xmlns:cx1="http://schemas.microsoft.com/office/drawing/2015/9/8/chartex" xmlns:cx2="http://schemas.microsoft.com/office/drawing/2015/10/21/chartex" xmlns:mc="http://schemas.openxmlformats.org/markup-compatibility/2006" xmlns:o="urn:schemas-microsoft-com:office:office" xmlns:r="http://schemas.openxmlformats.org/officeDocument/2006/relationships" xmlns:m="http://schemas.openxmlformats.org/officeDocument/2006/math" xmlns:v="urn:schemas-microsoft-com:vml" xmlns:wp14="http://schemas.microsoft.com/office/word/2010/wordprocessingDrawing" xmlns:wp="http://schemas.openxmlformats.org/drawingml/2006/wordprocessingDrawing" xmlns:w10="urn:schemas-microsoft-com:office:word" xmlns:w="http://schemas.openxmlformats.org/wordprocessingml/2006/main" xmlns:w14="http://schemas.microsoft.com/office/word/2010/wordml" xmlns:w15="http://schemas.microsoft.com/office/word/2012/wordml" xmlns:w16se="http://schemas.microsoft.com/office/word/2015/wordml/symex" xmlns:wpg="http://schemas.microsoft.com/office/word/2010/wordprocessingGroup" xmlns:wpi="http://schemas.microsoft.com/office/word/2010/wordprocessingInk" xmlns:wne="http://schemas.microsoft.com/office/word/2006/wordml" xmlns:wps="http://schemas.microsoft.com/office/word/2010/wordprocessingShape" mc:Ignorable="w14 w15 w16se wp14">
+<w:ftr xmlns:wpc="http://schemas.microsoft.com/office/word/2010/wordprocessingCanvas" xmlns:mo="http://schemas.microsoft.com/office/mac/office/2008/main" xmlns:mc="http://schemas.openxmlformats.org/markup-compatibility/2006" xmlns:mv="urn:schemas-microsoft-com:mac:vml" xmlns:o="urn:schemas-microsoft-com:office:office" xmlns:r="http://schemas.openxmlformats.org/officeDocument/2006/relationships" xmlns:m="http://schemas.openxmlformats.org/officeDocument/2006/math" xmlns:v="urn:schemas-microsoft-com:vml" xmlns:wp14="http://schemas.microsoft.com/office/word/2010/wordprocessingDrawing" xmlns:wp="http://schemas.openxmlformats.org/drawingml/2006/wordprocessingDrawing" xmlns:w10="urn:schemas-microsoft-com:office:word" xmlns:w="http://schemas.openxmlformats.org/wordprocessingml/2006/main" xmlns:w14="http://schemas.microsoft.com/office/word/2010/wordml" xmlns:w15="http://schemas.microsoft.com/office/word/2012/wordml" xmlns:wpg="http://schemas.microsoft.com/office/word/2010/wordprocessingGroup" xmlns:wpi="http://schemas.microsoft.com/office/word/2010/wordprocessingInk" xmlns:wne="http://schemas.microsoft.com/office/word/2006/wordml" xmlns:wps="http://schemas.microsoft.com/office/word/2010/wordprocessingShape" mc:Ignorable="w14 w15 wp14">
   <w:p>
     <w:pPr>
       <w:pStyle w:val="Footer"/>
@@ -906,7 +907,7 @@
 </file>
 
 <file path=word/footnotes.xml><?xml version="1.0" encoding="utf-8"?>
-<w:footnotes xmlns:wpc="http://schemas.microsoft.com/office/word/2010/wordprocessingCanvas" xmlns:cx="http://schemas.microsoft.com/office/drawing/2014/chartex" xmlns:cx1="http://schemas.microsoft.com/office/drawing/2015/9/8/chartex" xmlns:cx2="http://schemas.microsoft.com/office/drawing/2015/10/21/chartex" xmlns:mc="http://schemas.openxmlformats.org/markup-compatibility/2006" xmlns:o="urn:schemas-microsoft-com:office:office" xmlns:r="http://schemas.openxmlformats.org/officeDocument/2006/relationships" xmlns:m="http://schemas.openxmlformats.org/officeDocument/2006/math" xmlns:v="urn:schemas-microsoft-com:vml" xmlns:wp14="http://schemas.microsoft.com/office/word/2010/wordprocessingDrawing" xmlns:wp="http://schemas.openxmlformats.org/drawingml/2006/wordprocessingDrawing" xmlns:w10="urn:schemas-microsoft-com:office:word" xmlns:w="http://schemas.openxmlformats.org/wordprocessingml/2006/main" xmlns:w14="http://schemas.microsoft.com/office/word/2010/wordml" xmlns:w15="http://schemas.microsoft.com/office/word/2012/wordml" xmlns:w16se="http://schemas.microsoft.com/office/word/2015/wordml/symex" xmlns:wpg="http://schemas.microsoft.com/office/word/2010/wordprocessingGroup" xmlns:wpi="http://schemas.microsoft.com/office/word/2010/wordprocessingInk" xmlns:wne="http://schemas.microsoft.com/office/word/2006/wordml" xmlns:wps="http://schemas.microsoft.com/office/word/2010/wordprocessingShape" mc:Ignorable="w14 w15 w16se wp14">
+<w:footnotes xmlns:wpc="http://schemas.microsoft.com/office/word/2010/wordprocessingCanvas" xmlns:mo="http://schemas.microsoft.com/office/mac/office/2008/main" xmlns:mc="http://schemas.openxmlformats.org/markup-compatibility/2006" xmlns:mv="urn:schemas-microsoft-com:mac:vml" xmlns:o="urn:schemas-microsoft-com:office:office" xmlns:r="http://schemas.openxmlformats.org/officeDocument/2006/relationships" xmlns:m="http://schemas.openxmlformats.org/officeDocument/2006/math" xmlns:v="urn:schemas-microsoft-com:vml" xmlns:wp14="http://schemas.microsoft.com/office/word/2010/wordprocessingDrawing" xmlns:wp="http://schemas.openxmlformats.org/drawingml/2006/wordprocessingDrawing" xmlns:w10="urn:schemas-microsoft-com:office:word" xmlns:w="http://schemas.openxmlformats.org/wordprocessingml/2006/main" xmlns:w14="http://schemas.microsoft.com/office/word/2010/wordml" xmlns:w15="http://schemas.microsoft.com/office/word/2012/wordml" xmlns:wpg="http://schemas.microsoft.com/office/word/2010/wordprocessingGroup" xmlns:wpi="http://schemas.microsoft.com/office/word/2010/wordprocessingInk" xmlns:wne="http://schemas.microsoft.com/office/word/2006/wordml" xmlns:wps="http://schemas.microsoft.com/office/word/2010/wordprocessingShape" mc:Ignorable="w14 w15 wp14">
   <w:footnote w:type="separator" w:id="-1">
     <w:p>
       <w:pPr>
@@ -931,7 +932,7 @@
 </file>
 
 <file path=word/header1.xml><?xml version="1.0" encoding="utf-8"?>
-<w:hdr xmlns:wpc="http://schemas.microsoft.com/office/word/2010/wordprocessingCanvas" xmlns:cx="http://schemas.microsoft.com/office/drawing/2014/chartex" xmlns:cx1="http://schemas.microsoft.com/office/drawing/2015/9/8/chartex" xmlns:cx2="http://schemas.microsoft.com/office/drawing/2015/10/21/chartex" xmlns:mc="http://schemas.openxmlformats.org/markup-compatibility/2006" xmlns:o="urn:schemas-microsoft-com:office:office" xmlns:r="http://schemas.openxmlformats.org/officeDocument/2006/relationships" xmlns:m="http://schemas.openxmlformats.org/officeDocument/2006/math" xmlns:v="urn:schemas-microsoft-com:vml" xmlns:wp14="http://schemas.microsoft.com/office/word/2010/wordprocessingDrawing" xmlns:wp="http://schemas.openxmlformats.org/drawingml/2006/wordprocessingDrawing" xmlns:w10="urn:schemas-microsoft-com:office:word" xmlns:w="http://schemas.openxmlformats.org/wordprocessingml/2006/main" xmlns:w14="http://schemas.microsoft.com/office/word/2010/wordml" xmlns:w15="http://schemas.microsoft.com/office/word/2012/wordml" xmlns:w16se="http://schemas.microsoft.com/office/word/2015/wordml/symex" xmlns:wpg="http://schemas.microsoft.com/office/word/2010/wordprocessingGroup" xmlns:wpi="http://schemas.microsoft.com/office/word/2010/wordprocessingInk" xmlns:wne="http://schemas.microsoft.com/office/word/2006/wordml" xmlns:wps="http://schemas.microsoft.com/office/word/2010/wordprocessingShape" mc:Ignorable="w14 w15 w16se wp14">
+<w:hdr xmlns:wpc="http://schemas.microsoft.com/office/word/2010/wordprocessingCanvas" xmlns:mo="http://schemas.microsoft.com/office/mac/office/2008/main" xmlns:mc="http://schemas.openxmlformats.org/markup-compatibility/2006" xmlns:mv="urn:schemas-microsoft-com:mac:vml" xmlns:o="urn:schemas-microsoft-com:office:office" xmlns:r="http://schemas.openxmlformats.org/officeDocument/2006/relationships" xmlns:m="http://schemas.openxmlformats.org/officeDocument/2006/math" xmlns:v="urn:schemas-microsoft-com:vml" xmlns:wp14="http://schemas.microsoft.com/office/word/2010/wordprocessingDrawing" xmlns:wp="http://schemas.openxmlformats.org/drawingml/2006/wordprocessingDrawing" xmlns:w10="urn:schemas-microsoft-com:office:word" xmlns:w="http://schemas.openxmlformats.org/wordprocessingml/2006/main" xmlns:w14="http://schemas.microsoft.com/office/word/2010/wordml" xmlns:w15="http://schemas.microsoft.com/office/word/2012/wordml" xmlns:wpg="http://schemas.microsoft.com/office/word/2010/wordprocessingGroup" xmlns:wpi="http://schemas.microsoft.com/office/word/2010/wordprocessingInk" xmlns:wne="http://schemas.microsoft.com/office/word/2006/wordml" xmlns:wps="http://schemas.microsoft.com/office/word/2010/wordprocessingShape" mc:Ignorable="w14 w15 wp14">
   <w:p>
     <w:pPr>
       <w:pStyle w:val="Header"/>
@@ -1016,7 +1017,7 @@
 </file>
 
 <file path=word/header2.xml><?xml version="1.0" encoding="utf-8"?>
-<w:hdr xmlns:wpc="http://schemas.microsoft.com/office/word/2010/wordprocessingCanvas" xmlns:cx="http://schemas.microsoft.com/office/drawing/2014/chartex" xmlns:cx1="http://schemas.microsoft.com/office/drawing/2015/9/8/chartex" xmlns:cx2="http://schemas.microsoft.com/office/drawing/2015/10/21/chartex" xmlns:mc="http://schemas.openxmlformats.org/markup-compatibility/2006" xmlns:o="urn:schemas-microsoft-com:office:office" xmlns:r="http://schemas.openxmlformats.org/officeDocument/2006/relationships" xmlns:m="http://schemas.openxmlformats.org/officeDocument/2006/math" xmlns:v="urn:schemas-microsoft-com:vml" xmlns:wp14="http://schemas.microsoft.com/office/word/2010/wordprocessingDrawing" xmlns:wp="http://schemas.openxmlformats.org/drawingml/2006/wordprocessingDrawing" xmlns:w10="urn:schemas-microsoft-com:office:word" xmlns:w="http://schemas.openxmlformats.org/wordprocessingml/2006/main" xmlns:w14="http://schemas.microsoft.com/office/word/2010/wordml" xmlns:w15="http://schemas.microsoft.com/office/word/2012/wordml" xmlns:w16se="http://schemas.microsoft.com/office/word/2015/wordml/symex" xmlns:wpg="http://schemas.microsoft.com/office/word/2010/wordprocessingGroup" xmlns:wpi="http://schemas.microsoft.com/office/word/2010/wordprocessingInk" xmlns:wne="http://schemas.microsoft.com/office/word/2006/wordml" xmlns:wps="http://schemas.microsoft.com/office/word/2010/wordprocessingShape" mc:Ignorable="w14 w15 w16se wp14">
+<w:hdr xmlns:wpc="http://schemas.microsoft.com/office/word/2010/wordprocessingCanvas" xmlns:mo="http://schemas.microsoft.com/office/mac/office/2008/main" xmlns:mc="http://schemas.openxmlformats.org/markup-compatibility/2006" xmlns:mv="urn:schemas-microsoft-com:mac:vml" xmlns:o="urn:schemas-microsoft-com:office:office" xmlns:r="http://schemas.openxmlformats.org/officeDocument/2006/relationships" xmlns:m="http://schemas.openxmlformats.org/officeDocument/2006/math" xmlns:v="urn:schemas-microsoft-com:vml" xmlns:wp14="http://schemas.microsoft.com/office/word/2010/wordprocessingDrawing" xmlns:wp="http://schemas.openxmlformats.org/drawingml/2006/wordprocessingDrawing" xmlns:w10="urn:schemas-microsoft-com:office:word" xmlns:w="http://schemas.openxmlformats.org/wordprocessingml/2006/main" xmlns:w14="http://schemas.microsoft.com/office/word/2010/wordml" xmlns:w15="http://schemas.microsoft.com/office/word/2012/wordml" xmlns:wpg="http://schemas.microsoft.com/office/word/2010/wordprocessingGroup" xmlns:wpi="http://schemas.microsoft.com/office/word/2010/wordprocessingInk" xmlns:wne="http://schemas.microsoft.com/office/word/2006/wordml" xmlns:wps="http://schemas.microsoft.com/office/word/2010/wordprocessingShape" mc:Ignorable="w14 w15 wp14">
   <w:p>
     <w:pPr>
       <w:pStyle w:val="Header"/>
@@ -1041,7 +1042,7 @@
 </file>
 
 <file path=word/header3.xml><?xml version="1.0" encoding="utf-8"?>
-<w:hdr xmlns:wpc="http://schemas.microsoft.com/office/word/2010/wordprocessingCanvas" xmlns:cx="http://schemas.microsoft.com/office/drawing/2014/chartex" xmlns:cx1="http://schemas.microsoft.com/office/drawing/2015/9/8/chartex" xmlns:cx2="http://schemas.microsoft.com/office/drawing/2015/10/21/chartex" xmlns:mc="http://schemas.openxmlformats.org/markup-compatibility/2006" xmlns:o="urn:schemas-microsoft-com:office:office" xmlns:r="http://schemas.openxmlformats.org/officeDocument/2006/relationships" xmlns:m="http://schemas.openxmlformats.org/officeDocument/2006/math" xmlns:v="urn:schemas-microsoft-com:vml" xmlns:wp14="http://schemas.microsoft.com/office/word/2010/wordprocessingDrawing" xmlns:wp="http://schemas.openxmlformats.org/drawingml/2006/wordprocessingDrawing" xmlns:w10="urn:schemas-microsoft-com:office:word" xmlns:w="http://schemas.openxmlformats.org/wordprocessingml/2006/main" xmlns:w14="http://schemas.microsoft.com/office/word/2010/wordml" xmlns:w15="http://schemas.microsoft.com/office/word/2012/wordml" xmlns:w16se="http://schemas.microsoft.com/office/word/2015/wordml/symex" xmlns:wpg="http://schemas.microsoft.com/office/word/2010/wordprocessingGroup" xmlns:wpi="http://schemas.microsoft.com/office/word/2010/wordprocessingInk" xmlns:wne="http://schemas.microsoft.com/office/word/2006/wordml" xmlns:wps="http://schemas.microsoft.com/office/word/2010/wordprocessingShape" mc:Ignorable="w14 w15 w16se wp14">
+<w:hdr xmlns:wpc="http://schemas.microsoft.com/office/word/2010/wordprocessingCanvas" xmlns:mo="http://schemas.microsoft.com/office/mac/office/2008/main" xmlns:mc="http://schemas.openxmlformats.org/markup-compatibility/2006" xmlns:mv="urn:schemas-microsoft-com:mac:vml" xmlns:o="urn:schemas-microsoft-com:office:office" xmlns:r="http://schemas.openxmlformats.org/officeDocument/2006/relationships" xmlns:m="http://schemas.openxmlformats.org/officeDocument/2006/math" xmlns:v="urn:schemas-microsoft-com:vml" xmlns:wp14="http://schemas.microsoft.com/office/word/2010/wordprocessingDrawing" xmlns:wp="http://schemas.openxmlformats.org/drawingml/2006/wordprocessingDrawing" xmlns:w10="urn:schemas-microsoft-com:office:word" xmlns:w="http://schemas.openxmlformats.org/wordprocessingml/2006/main" xmlns:w14="http://schemas.microsoft.com/office/word/2010/wordml" xmlns:w15="http://schemas.microsoft.com/office/word/2012/wordml" xmlns:wpg="http://schemas.microsoft.com/office/word/2010/wordprocessingGroup" xmlns:wpi="http://schemas.microsoft.com/office/word/2010/wordprocessingInk" xmlns:wne="http://schemas.microsoft.com/office/word/2006/wordml" xmlns:wps="http://schemas.microsoft.com/office/word/2010/wordprocessingShape" mc:Ignorable="w14 w15 wp14">
   <w:p>
     <w:pPr>
       <w:pStyle w:val="Header"/>
@@ -1066,7 +1067,7 @@
 </file>
 
 <file path=word/styles.xml><?xml version="1.0" encoding="utf-8"?>
-<w:styles xmlns:mc="http://schemas.openxmlformats.org/markup-compatibility/2006" xmlns:r="http://schemas.openxmlformats.org/officeDocument/2006/relationships" xmlns:w="http://schemas.openxmlformats.org/wordprocessingml/2006/main" xmlns:w14="http://schemas.microsoft.com/office/word/2010/wordml" xmlns:w15="http://schemas.microsoft.com/office/word/2012/wordml" xmlns:w16se="http://schemas.microsoft.com/office/word/2015/wordml/symex" mc:Ignorable="w14 w15 w16se">
+<w:styles xmlns:mc="http://schemas.openxmlformats.org/markup-compatibility/2006" xmlns:r="http://schemas.openxmlformats.org/officeDocument/2006/relationships" xmlns:w="http://schemas.openxmlformats.org/wordprocessingml/2006/main" xmlns:w14="http://schemas.microsoft.com/office/word/2010/wordml" xmlns:w15="http://schemas.microsoft.com/office/word/2012/wordml" mc:Ignorable="w14 w15">
   <w:docDefaults>
     <w:rPrDefault>
       <w:rPr>
@@ -1082,7 +1083,7 @@
       </w:pPr>
     </w:pPrDefault>
   </w:docDefaults>
-  <w:latentStyles w:defLockedState="0" w:defUIPriority="99" w:defSemiHidden="0" w:defUnhideWhenUsed="0" w:defQFormat="0" w:count="372">
+  <w:latentStyles w:defLockedState="0" w:defUIPriority="99" w:defSemiHidden="0" w:defUnhideWhenUsed="0" w:defQFormat="0" w:count="380">
     <w:lsdException w:name="Normal" w:uiPriority="0" w:qFormat="1"/>
     <w:lsdException w:name="heading 1" w:uiPriority="9" w:qFormat="1"/>
     <w:lsdException w:name="heading 2" w:semiHidden="1" w:uiPriority="9" w:unhideWhenUsed="1" w:qFormat="1"/>
@@ -1188,6 +1189,7 @@
     <w:lsdException w:name="HTML Sample" w:semiHidden="1" w:unhideWhenUsed="1"/>
     <w:lsdException w:name="HTML Typewriter" w:semiHidden="1" w:unhideWhenUsed="1"/>
     <w:lsdException w:name="HTML Variable" w:semiHidden="1" w:unhideWhenUsed="1"/>
+    <w:lsdException w:name="Normal Table" w:semiHidden="1" w:unhideWhenUsed="1"/>
     <w:lsdException w:name="annotation subject" w:semiHidden="1" w:unhideWhenUsed="1"/>
     <w:lsdException w:name="No List" w:semiHidden="1" w:unhideWhenUsed="1"/>
     <w:lsdException w:name="Outline List 1" w:semiHidden="1" w:unhideWhenUsed="1"/>
@@ -1234,8 +1236,10 @@
     <w:lsdException w:name="Table Subtle 2" w:semiHidden="1" w:unhideWhenUsed="1"/>
     <w:lsdException w:name="Table Web 1" w:semiHidden="1" w:unhideWhenUsed="1"/>
     <w:lsdException w:name="Table Web 2" w:semiHidden="1" w:unhideWhenUsed="1"/>
+    <w:lsdException w:name="Table Web 3" w:semiHidden="1" w:unhideWhenUsed="1"/>
     <w:lsdException w:name="Balloon Text" w:semiHidden="1" w:unhideWhenUsed="1"/>
     <w:lsdException w:name="Table Grid" w:uiPriority="39"/>
+    <w:lsdException w:name="Table Theme" w:semiHidden="1" w:unhideWhenUsed="1"/>
     <w:lsdException w:name="Placeholder Text" w:semiHidden="1"/>
     <w:lsdException w:name="No Spacing" w:uiPriority="1" w:qFormat="1"/>
     <w:lsdException w:name="Light Shading" w:uiPriority="60"/>
@@ -1442,7 +1446,6 @@
     <w:lsdException w:name="List Table 5 Dark Accent 6" w:uiPriority="50"/>
     <w:lsdException w:name="List Table 6 Colorful Accent 6" w:uiPriority="51"/>
     <w:lsdException w:name="List Table 7 Colorful Accent 6" w:uiPriority="52"/>
-    <w:lsdException w:name="Mention" w:semiHidden="1" w:unhideWhenUsed="1"/>
   </w:latentStyles>
   <w:style w:type="paragraph" w:default="1" w:styleId="Normal">
     <w:name w:val="Normal"/>
@@ -2104,7 +2107,7 @@
 </file>
 
 <file path=customXml/itemProps1.xml><?xml version="1.0" encoding="utf-8"?>
-<ds:datastoreItem xmlns:ds="http://schemas.openxmlformats.org/officeDocument/2006/customXml" ds:itemID="{E9A290FA-3787-4E0B-8B4E-1606DE4C3B3D}">
+<ds:datastoreItem xmlns:ds="http://schemas.openxmlformats.org/officeDocument/2006/customXml" ds:itemID="{C94A6C80-D624-A643-A00B-B492F8A945F3}">
   <ds:schemaRefs>
     <ds:schemaRef ds:uri="http://schemas.openxmlformats.org/officeDocument/2006/bibliography"/>
   </ds:schemaRefs>

</xml_diff>